<commit_message>
Classe Hash SHA1 introduzido
</commit_message>
<xml_diff>
--- a/CRIPTOGRAFANDO_CAMPO_SQLServer.docx
+++ b/CRIPTOGRAFANDO_CAMPO_SQLServer.docx
@@ -10,7 +10,6 @@
           <w:docPartUnique/>
         </w:docPartObj>
       </w:sdtPr>
-      <w:sdtEndPr/>
       <w:sdtContent>
         <w:p/>
         <w:p>
@@ -201,7 +200,6 @@
                                       <w:dataBinding w:prefixMappings="xmlns:ns0='http://purl.org/dc/elements/1.1/' xmlns:ns1='http://schemas.openxmlformats.org/package/2006/metadata/core-properties' " w:xpath="/ns1:coreProperties[1]/ns0:title[1]" w:storeItemID="{6C3C8BC8-F283-45AE-878A-BAB7291924A1}"/>
                                       <w:text/>
                                     </w:sdtPr>
-                                    <w:sdtEndPr/>
                                     <w:sdtContent>
                                       <w:r>
                                         <w:rPr>
@@ -372,7 +370,6 @@
                                 <w:dataBinding w:prefixMappings="xmlns:ns0='http://purl.org/dc/elements/1.1/' xmlns:ns1='http://schemas.openxmlformats.org/package/2006/metadata/core-properties' " w:xpath="/ns1:coreProperties[1]/ns0:title[1]" w:storeItemID="{6C3C8BC8-F283-45AE-878A-BAB7291924A1}"/>
                                 <w:text/>
                               </w:sdtPr>
-                              <w:sdtEndPr/>
                               <w:sdtContent>
                                 <w:r>
                                   <w:rPr>
@@ -476,7 +473,6 @@
                                     <w:dataBinding w:prefixMappings="xmlns:ns0='http://schemas.openxmlformats.org/officeDocument/2006/extended-properties' " w:xpath="/ns0:Properties[1]/ns0:Company[1]" w:storeItemID="{6668398D-A668-4E3E-A5EB-62B293D839F1}"/>
                                     <w:text/>
                                   </w:sdtPr>
-                                  <w:sdtEndPr/>
                                   <w:sdtContent>
                                     <w:r>
                                       <w:rPr>
@@ -519,7 +515,6 @@
                                     <w:dataBinding w:prefixMappings="xmlns:ns0='http://schemas.microsoft.com/office/2006/coverPageProps' " w:xpath="/ns0:CoverPageProperties[1]/ns0:CompanyAddress[1]" w:storeItemID="{55AF091B-3C7A-41E3-B477-F2FDAA23CFDA}"/>
                                     <w:text/>
                                   </w:sdtPr>
-                                  <w:sdtEndPr/>
                                   <w:sdtContent>
                                     <w:r>
                                       <w:rPr>
@@ -584,7 +579,6 @@
                               <w:dataBinding w:prefixMappings="xmlns:ns0='http://schemas.openxmlformats.org/officeDocument/2006/extended-properties' " w:xpath="/ns0:Properties[1]/ns0:Company[1]" w:storeItemID="{6668398D-A668-4E3E-A5EB-62B293D839F1}"/>
                               <w:text/>
                             </w:sdtPr>
-                            <w:sdtEndPr/>
                             <w:sdtContent>
                               <w:r>
                                 <w:rPr>
@@ -627,7 +621,6 @@
                               <w:dataBinding w:prefixMappings="xmlns:ns0='http://schemas.microsoft.com/office/2006/coverPageProps' " w:xpath="/ns0:CoverPageProperties[1]/ns0:CompanyAddress[1]" w:storeItemID="{55AF091B-3C7A-41E3-B477-F2FDAA23CFDA}"/>
                               <w:text/>
                             </w:sdtPr>
-                            <w:sdtEndPr/>
                             <w:sdtContent>
                               <w:r>
                                 <w:rPr>
@@ -726,7 +719,6 @@
                                   <w:dataBinding w:prefixMappings="xmlns:ns0='http://purl.org/dc/elements/1.1/' xmlns:ns1='http://schemas.openxmlformats.org/package/2006/metadata/core-properties' " w:xpath="/ns1:coreProperties[1]/ns0:subject[1]" w:storeItemID="{6C3C8BC8-F283-45AE-878A-BAB7291924A1}"/>
                                   <w:text/>
                                 </w:sdtPr>
-                                <w:sdtEndPr/>
                                 <w:sdtContent>
                                   <w:p>
                                     <w:pPr>
@@ -764,7 +756,6 @@
                                   <w:dataBinding w:prefixMappings="xmlns:ns0='http://purl.org/dc/elements/1.1/' xmlns:ns1='http://schemas.openxmlformats.org/package/2006/metadata/core-properties' " w:xpath="/ns1:coreProperties[1]/ns0:creator[1]" w:storeItemID="{6C3C8BC8-F283-45AE-878A-BAB7291924A1}"/>
                                   <w:text/>
                                 </w:sdtPr>
-                                <w:sdtEndPr/>
                                 <w:sdtContent>
                                   <w:p>
                                     <w:pPr>
@@ -826,7 +817,6 @@
                             <w:dataBinding w:prefixMappings="xmlns:ns0='http://purl.org/dc/elements/1.1/' xmlns:ns1='http://schemas.openxmlformats.org/package/2006/metadata/core-properties' " w:xpath="/ns1:coreProperties[1]/ns0:subject[1]" w:storeItemID="{6C3C8BC8-F283-45AE-878A-BAB7291924A1}"/>
                             <w:text/>
                           </w:sdtPr>
-                          <w:sdtEndPr/>
                           <w:sdtContent>
                             <w:p>
                               <w:pPr>
@@ -864,7 +854,6 @@
                             <w:dataBinding w:prefixMappings="xmlns:ns0='http://purl.org/dc/elements/1.1/' xmlns:ns1='http://schemas.openxmlformats.org/package/2006/metadata/core-properties' " w:xpath="/ns1:coreProperties[1]/ns0:creator[1]" w:storeItemID="{6C3C8BC8-F283-45AE-878A-BAB7291924A1}"/>
                             <w:text/>
                           </w:sdtPr>
-                          <w:sdtEndPr/>
                           <w:sdtContent>
                             <w:p>
                               <w:pPr>
@@ -980,7 +969,6 @@
                                     <w:calendar w:val="gregorian"/>
                                   </w:date>
                                 </w:sdtPr>
-                                <w:sdtEndPr/>
                                 <w:sdtContent>
                                   <w:p>
                                     <w:pPr>
@@ -1045,7 +1033,6 @@
                               <w:calendar w:val="gregorian"/>
                             </w:date>
                           </w:sdtPr>
-                          <w:sdtEndPr/>
                           <w:sdtContent>
                             <w:p>
                               <w:pPr>
@@ -9122,6 +9109,390 @@
       </w:r>
     </w:p>
     <w:p>
+      <w:r>
+        <w:t xml:space="preserve">Vamos para a classe </w:t>
+      </w:r>
+      <w:proofErr w:type="spellStart"/>
+      <w:r>
+        <w:t>Cadastro.cs</w:t>
+      </w:r>
+      <w:proofErr w:type="spellEnd"/>
+      <w:r>
+        <w:t xml:space="preserve"> e instanciar </w:t>
+      </w:r>
+      <w:proofErr w:type="spellStart"/>
+      <w:r>
+        <w:t>HashCode</w:t>
+      </w:r>
+      <w:proofErr w:type="spellEnd"/>
+      <w:r>
+        <w:t xml:space="preserve"> </w:t>
+      </w:r>
+    </w:p>
+    <w:p>
+      <w:r>
+        <w:rPr>
+          <w:noProof/>
+          <w:lang w:eastAsia="pt-BR"/>
+        </w:rPr>
+        <w:drawing>
+          <wp:inline distT="0" distB="0" distL="0" distR="0">
+            <wp:extent cx="3448531" cy="3543795"/>
+            <wp:effectExtent l="0" t="0" r="0" b="0"/>
+            <wp:docPr id="20" name="Imagem 20"/>
+            <wp:cNvGraphicFramePr>
+              <a:graphicFrameLocks xmlns:a="http://schemas.openxmlformats.org/drawingml/2006/main" noChangeAspect="1"/>
+            </wp:cNvGraphicFramePr>
+            <a:graphic xmlns:a="http://schemas.openxmlformats.org/drawingml/2006/main">
+              <a:graphicData uri="http://schemas.openxmlformats.org/drawingml/2006/picture">
+                <pic:pic xmlns:pic="http://schemas.openxmlformats.org/drawingml/2006/picture">
+                  <pic:nvPicPr>
+                    <pic:cNvPr id="20" name="8904590.tmp"/>
+                    <pic:cNvPicPr/>
+                  </pic:nvPicPr>
+                  <pic:blipFill>
+                    <a:blip r:embed="rId84">
+                      <a:extLst>
+                        <a:ext uri="{28A0092B-C50C-407E-A947-70E740481C1C}">
+                          <a14:useLocalDpi xmlns:a14="http://schemas.microsoft.com/office/drawing/2010/main" val="0"/>
+                        </a:ext>
+                      </a:extLst>
+                    </a:blip>
+                    <a:stretch>
+                      <a:fillRect/>
+                    </a:stretch>
+                  </pic:blipFill>
+                  <pic:spPr>
+                    <a:xfrm>
+                      <a:off x="0" y="0"/>
+                      <a:ext cx="3448531" cy="3543795"/>
+                    </a:xfrm>
+                    <a:prstGeom prst="rect">
+                      <a:avLst/>
+                    </a:prstGeom>
+                  </pic:spPr>
+                </pic:pic>
+              </a:graphicData>
+            </a:graphic>
+          </wp:inline>
+        </w:drawing>
+      </w:r>
+    </w:p>
+    <w:p>
+      <w:r>
+        <w:t xml:space="preserve">Figura 76. </w:t>
+      </w:r>
+      <w:proofErr w:type="spellStart"/>
+      <w:r>
+        <w:t>HashCode</w:t>
+      </w:r>
+      <w:proofErr w:type="spellEnd"/>
+      <w:r>
+        <w:t xml:space="preserve"> instanciado</w:t>
+      </w:r>
+    </w:p>
+    <w:p>
+      <w:r>
+        <w:lastRenderedPageBreak/>
+        <w:t xml:space="preserve">Acrescente o </w:t>
+      </w:r>
+      <w:proofErr w:type="spellStart"/>
+      <w:proofErr w:type="gramStart"/>
+      <w:r>
+        <w:t>hc.PassHash</w:t>
+      </w:r>
+      <w:proofErr w:type="spellEnd"/>
+      <w:proofErr w:type="gramEnd"/>
+      <w:r>
+        <w:t xml:space="preserve"> no campo da senha </w:t>
+      </w:r>
+    </w:p>
+    <w:p>
+      <w:r>
+        <w:rPr>
+          <w:noProof/>
+          <w:lang w:eastAsia="pt-BR"/>
+        </w:rPr>
+        <w:drawing>
+          <wp:inline distT="0" distB="0" distL="0" distR="0">
+            <wp:extent cx="5400040" cy="3421380"/>
+            <wp:effectExtent l="0" t="0" r="0" b="7620"/>
+            <wp:docPr id="21" name="Imagem 21"/>
+            <wp:cNvGraphicFramePr>
+              <a:graphicFrameLocks xmlns:a="http://schemas.openxmlformats.org/drawingml/2006/main" noChangeAspect="1"/>
+            </wp:cNvGraphicFramePr>
+            <a:graphic xmlns:a="http://schemas.openxmlformats.org/drawingml/2006/main">
+              <a:graphicData uri="http://schemas.openxmlformats.org/drawingml/2006/picture">
+                <pic:pic xmlns:pic="http://schemas.openxmlformats.org/drawingml/2006/picture">
+                  <pic:nvPicPr>
+                    <pic:cNvPr id="21" name="89055F7.tmp"/>
+                    <pic:cNvPicPr/>
+                  </pic:nvPicPr>
+                  <pic:blipFill>
+                    <a:blip r:embed="rId85">
+                      <a:extLst>
+                        <a:ext uri="{28A0092B-C50C-407E-A947-70E740481C1C}">
+                          <a14:useLocalDpi xmlns:a14="http://schemas.microsoft.com/office/drawing/2010/main" val="0"/>
+                        </a:ext>
+                      </a:extLst>
+                    </a:blip>
+                    <a:stretch>
+                      <a:fillRect/>
+                    </a:stretch>
+                  </pic:blipFill>
+                  <pic:spPr>
+                    <a:xfrm>
+                      <a:off x="0" y="0"/>
+                      <a:ext cx="5400040" cy="3421380"/>
+                    </a:xfrm>
+                    <a:prstGeom prst="rect">
+                      <a:avLst/>
+                    </a:prstGeom>
+                  </pic:spPr>
+                </pic:pic>
+              </a:graphicData>
+            </a:graphic>
+          </wp:inline>
+        </w:drawing>
+      </w:r>
+    </w:p>
+    <w:p>
+      <w:r>
+        <w:t xml:space="preserve">Figura 77. </w:t>
+      </w:r>
+      <w:proofErr w:type="spellStart"/>
+      <w:proofErr w:type="gramStart"/>
+      <w:r>
+        <w:t>hc.PassHash</w:t>
+      </w:r>
+      <w:proofErr w:type="spellEnd"/>
+      <w:proofErr w:type="gramEnd"/>
+    </w:p>
+    <w:p>
+      <w:r>
+        <w:t xml:space="preserve">Vamos agora em </w:t>
+      </w:r>
+      <w:proofErr w:type="spellStart"/>
+      <w:r>
+        <w:t>Cadastrar.cs</w:t>
+      </w:r>
+      <w:proofErr w:type="spellEnd"/>
+    </w:p>
+    <w:p>
+      <w:r>
+        <w:t xml:space="preserve">Acrescente a instancia </w:t>
+      </w:r>
+    </w:p>
+    <w:p>
+      <w:r>
+        <w:rPr>
+          <w:noProof/>
+          <w:lang w:eastAsia="pt-BR"/>
+        </w:rPr>
+        <w:drawing>
+          <wp:inline distT="0" distB="0" distL="0" distR="0">
+            <wp:extent cx="3772426" cy="2905530"/>
+            <wp:effectExtent l="0" t="0" r="0" b="9525"/>
+            <wp:docPr id="23" name="Imagem 23"/>
+            <wp:cNvGraphicFramePr>
+              <a:graphicFrameLocks xmlns:a="http://schemas.openxmlformats.org/drawingml/2006/main" noChangeAspect="1"/>
+            </wp:cNvGraphicFramePr>
+            <a:graphic xmlns:a="http://schemas.openxmlformats.org/drawingml/2006/main">
+              <a:graphicData uri="http://schemas.openxmlformats.org/drawingml/2006/picture">
+                <pic:pic xmlns:pic="http://schemas.openxmlformats.org/drawingml/2006/picture">
+                  <pic:nvPicPr>
+                    <pic:cNvPr id="23" name="8905B63.tmp"/>
+                    <pic:cNvPicPr/>
+                  </pic:nvPicPr>
+                  <pic:blipFill>
+                    <a:blip r:embed="rId86">
+                      <a:extLst>
+                        <a:ext uri="{28A0092B-C50C-407E-A947-70E740481C1C}">
+                          <a14:useLocalDpi xmlns:a14="http://schemas.microsoft.com/office/drawing/2010/main" val="0"/>
+                        </a:ext>
+                      </a:extLst>
+                    </a:blip>
+                    <a:stretch>
+                      <a:fillRect/>
+                    </a:stretch>
+                  </pic:blipFill>
+                  <pic:spPr>
+                    <a:xfrm>
+                      <a:off x="0" y="0"/>
+                      <a:ext cx="3772426" cy="2905530"/>
+                    </a:xfrm>
+                    <a:prstGeom prst="rect">
+                      <a:avLst/>
+                    </a:prstGeom>
+                  </pic:spPr>
+                </pic:pic>
+              </a:graphicData>
+            </a:graphic>
+          </wp:inline>
+        </w:drawing>
+      </w:r>
+    </w:p>
+    <w:p>
+      <w:r>
+        <w:t xml:space="preserve">Figura 78. </w:t>
+      </w:r>
+      <w:proofErr w:type="spellStart"/>
+      <w:r>
+        <w:t>HashCode</w:t>
+      </w:r>
+      <w:proofErr w:type="spellEnd"/>
+      <w:r>
+        <w:t xml:space="preserve"> sendo instanciado</w:t>
+      </w:r>
+    </w:p>
+    <w:p>
+      <w:r>
+        <w:t xml:space="preserve">Em </w:t>
+      </w:r>
+      <w:proofErr w:type="spellStart"/>
+      <w:r>
+        <w:t>Cadastrar.cs</w:t>
+      </w:r>
+      <w:proofErr w:type="spellEnd"/>
+      <w:r>
+        <w:t xml:space="preserve"> acrescente o </w:t>
+      </w:r>
+      <w:proofErr w:type="spellStart"/>
+      <w:proofErr w:type="gramStart"/>
+      <w:r>
+        <w:t>hc.PassHash</w:t>
+      </w:r>
+      <w:proofErr w:type="spellEnd"/>
+      <w:proofErr w:type="gramEnd"/>
+    </w:p>
+    <w:p>
+      <w:r>
+        <w:rPr>
+          <w:noProof/>
+          <w:lang w:eastAsia="pt-BR"/>
+        </w:rPr>
+        <w:lastRenderedPageBreak/>
+        <w:drawing>
+          <wp:inline distT="0" distB="0" distL="0" distR="0">
+            <wp:extent cx="5400040" cy="3151505"/>
+            <wp:effectExtent l="0" t="0" r="0" b="0"/>
+            <wp:docPr id="24" name="Imagem 24"/>
+            <wp:cNvGraphicFramePr>
+              <a:graphicFrameLocks xmlns:a="http://schemas.openxmlformats.org/drawingml/2006/main" noChangeAspect="1"/>
+            </wp:cNvGraphicFramePr>
+            <a:graphic xmlns:a="http://schemas.openxmlformats.org/drawingml/2006/main">
+              <a:graphicData uri="http://schemas.openxmlformats.org/drawingml/2006/picture">
+                <pic:pic xmlns:pic="http://schemas.openxmlformats.org/drawingml/2006/picture">
+                  <pic:nvPicPr>
+                    <pic:cNvPr id="24" name="8901BA6.tmp"/>
+                    <pic:cNvPicPr/>
+                  </pic:nvPicPr>
+                  <pic:blipFill>
+                    <a:blip r:embed="rId87">
+                      <a:extLst>
+                        <a:ext uri="{28A0092B-C50C-407E-A947-70E740481C1C}">
+                          <a14:useLocalDpi xmlns:a14="http://schemas.microsoft.com/office/drawing/2010/main" val="0"/>
+                        </a:ext>
+                      </a:extLst>
+                    </a:blip>
+                    <a:stretch>
+                      <a:fillRect/>
+                    </a:stretch>
+                  </pic:blipFill>
+                  <pic:spPr>
+                    <a:xfrm>
+                      <a:off x="0" y="0"/>
+                      <a:ext cx="5400040" cy="3151505"/>
+                    </a:xfrm>
+                    <a:prstGeom prst="rect">
+                      <a:avLst/>
+                    </a:prstGeom>
+                  </pic:spPr>
+                </pic:pic>
+              </a:graphicData>
+            </a:graphic>
+          </wp:inline>
+        </w:drawing>
+      </w:r>
+    </w:p>
+    <w:p>
+      <w:r>
+        <w:t xml:space="preserve">Figura 79. </w:t>
+      </w:r>
+      <w:proofErr w:type="spellStart"/>
+      <w:proofErr w:type="gramStart"/>
+      <w:r>
+        <w:t>hc.PassHash</w:t>
+      </w:r>
+      <w:proofErr w:type="spellEnd"/>
+      <w:proofErr w:type="gramEnd"/>
+    </w:p>
+    <w:p>
+      <w:r>
+        <w:t>Testando</w:t>
+      </w:r>
+    </w:p>
+    <w:p>
+      <w:r>
+        <w:rPr>
+          <w:noProof/>
+          <w:lang w:eastAsia="pt-BR"/>
+        </w:rPr>
+        <w:drawing>
+          <wp:inline distT="0" distB="0" distL="0" distR="0">
+            <wp:extent cx="5172797" cy="1829055"/>
+            <wp:effectExtent l="0" t="0" r="8890" b="0"/>
+            <wp:docPr id="25" name="Imagem 25"/>
+            <wp:cNvGraphicFramePr>
+              <a:graphicFrameLocks xmlns:a="http://schemas.openxmlformats.org/drawingml/2006/main" noChangeAspect="1"/>
+            </wp:cNvGraphicFramePr>
+            <a:graphic xmlns:a="http://schemas.openxmlformats.org/drawingml/2006/main">
+              <a:graphicData uri="http://schemas.openxmlformats.org/drawingml/2006/picture">
+                <pic:pic xmlns:pic="http://schemas.openxmlformats.org/drawingml/2006/picture">
+                  <pic:nvPicPr>
+                    <pic:cNvPr id="25" name="89027D6.tmp"/>
+                    <pic:cNvPicPr/>
+                  </pic:nvPicPr>
+                  <pic:blipFill>
+                    <a:blip r:embed="rId88">
+                      <a:extLst>
+                        <a:ext uri="{28A0092B-C50C-407E-A947-70E740481C1C}">
+                          <a14:useLocalDpi xmlns:a14="http://schemas.microsoft.com/office/drawing/2010/main" val="0"/>
+                        </a:ext>
+                      </a:extLst>
+                    </a:blip>
+                    <a:stretch>
+                      <a:fillRect/>
+                    </a:stretch>
+                  </pic:blipFill>
+                  <pic:spPr>
+                    <a:xfrm>
+                      <a:off x="0" y="0"/>
+                      <a:ext cx="5172797" cy="1829055"/>
+                    </a:xfrm>
+                    <a:prstGeom prst="rect">
+                      <a:avLst/>
+                    </a:prstGeom>
+                  </pic:spPr>
+                </pic:pic>
+              </a:graphicData>
+            </a:graphic>
+          </wp:inline>
+        </w:drawing>
+      </w:r>
+    </w:p>
+    <w:p>
+      <w:r>
+        <w:t xml:space="preserve">Figura 80. Campo senha </w:t>
+      </w:r>
+      <w:proofErr w:type="spellStart"/>
+      <w:r>
+        <w:t>encriptado</w:t>
+      </w:r>
+      <w:proofErr w:type="spellEnd"/>
+      <w:r>
+        <w:t xml:space="preserve"> </w:t>
+      </w:r>
       <w:bookmarkStart w:id="22" w:name="_GoBack"/>
       <w:bookmarkEnd w:id="22"/>
     </w:p>
@@ -9129,6 +9500,8 @@
     <w:p/>
     <w:p/>
     <w:p/>
+    <w:p/>
+    <w:p/>
     <w:p>
       <w:pPr>
         <w:pStyle w:val="Ttulo1"/>
@@ -9136,6 +9509,7 @@
       <w:bookmarkStart w:id="23" w:name="_Toc23690900"/>
       <w:proofErr w:type="spellStart"/>
       <w:r>
+        <w:lastRenderedPageBreak/>
         <w:t>Github</w:t>
       </w:r>
       <w:bookmarkEnd w:id="23"/>
@@ -9403,7 +9777,7 @@
     </w:p>
     <w:p/>
     <w:sectPr>
-      <w:headerReference w:type="default" r:id="rId84"/>
+      <w:headerReference w:type="default" r:id="rId89"/>
       <w:pgSz w:w="11906" w:h="16838"/>
       <w:pgMar w:top="1417" w:right="1701" w:bottom="1417" w:left="1701" w:header="708" w:footer="708" w:gutter="0"/>
       <w:cols w:space="708"/>
@@ -9489,7 +9863,6 @@
         <w:docPartUnique/>
       </w:docPartObj>
     </w:sdtPr>
-    <w:sdtEndPr/>
     <w:sdtContent>
       <w:p>
         <w:pPr>
@@ -9509,7 +9882,7 @@
           <w:rPr>
             <w:noProof/>
           </w:rPr>
-          <w:t>38</w:t>
+          <w:t>39</w:t>
         </w:r>
         <w:r>
           <w:fldChar w:fldCharType="end"/>
@@ -10820,7 +11193,7 @@
 </file>
 
 <file path=customXml/itemProps2.xml><?xml version="1.0" encoding="utf-8"?>
-<ds:datastoreItem xmlns:ds="http://schemas.openxmlformats.org/officeDocument/2006/customXml" ds:itemID="{C5EB216A-8D2E-49C9-B4D6-DC092A226AB5}">
+<ds:datastoreItem xmlns:ds="http://schemas.openxmlformats.org/officeDocument/2006/customXml" ds:itemID="{18F74F77-9127-4235-8BCC-9B5F94072347}">
   <ds:schemaRefs>
     <ds:schemaRef ds:uri="http://schemas.openxmlformats.org/officeDocument/2006/bibliography"/>
   </ds:schemaRefs>

</xml_diff>

<commit_message>
habilitado mascara no campo senha do login
</commit_message>
<xml_diff>
--- a/CRIPTOGRAFANDO_CAMPO_SQLServer.docx
+++ b/CRIPTOGRAFANDO_CAMPO_SQLServer.docx
@@ -10,6 +10,7 @@
           <w:docPartUnique/>
         </w:docPartObj>
       </w:sdtPr>
+      <w:sdtEndPr/>
       <w:sdtContent>
         <w:p/>
         <w:p>
@@ -200,17 +201,36 @@
                                       <w:dataBinding w:prefixMappings="xmlns:ns0='http://purl.org/dc/elements/1.1/' xmlns:ns1='http://schemas.openxmlformats.org/package/2006/metadata/core-properties' " w:xpath="/ns1:coreProperties[1]/ns0:title[1]" w:storeItemID="{6C3C8BC8-F283-45AE-878A-BAB7291924A1}"/>
                                       <w:text/>
                                     </w:sdtPr>
+                                    <w:sdtEndPr/>
                                     <w:sdtContent>
+                                      <w:proofErr w:type="spellStart"/>
                                       <w:r>
                                         <w:rPr>
                                           <w:color w:val="FFFFFF" w:themeColor="background1"/>
                                           <w:sz w:val="72"/>
                                           <w:szCs w:val="72"/>
                                         </w:rPr>
-                                        <w:t>CRUD com Arquitetura MVC</w:t>
+                                        <w:t>Encriptando</w:t>
+                                      </w:r>
+                                      <w:proofErr w:type="spellEnd"/>
+                                      <w:r>
+                                        <w:rPr>
+                                          <w:color w:val="FFFFFF" w:themeColor="background1"/>
+                                          <w:sz w:val="72"/>
+                                          <w:szCs w:val="72"/>
+                                        </w:rPr>
+                                        <w:t xml:space="preserve"> campo de senha</w:t>
                                       </w:r>
                                     </w:sdtContent>
                                   </w:sdt>
+                                  <w:r>
+                                    <w:rPr>
+                                      <w:color w:val="FFFFFF" w:themeColor="background1"/>
+                                      <w:sz w:val="72"/>
+                                      <w:szCs w:val="72"/>
+                                    </w:rPr>
+                                    <w:t>, C# e SQL Server</w:t>
+                                  </w:r>
                                 </w:p>
                               </w:txbxContent>
                             </wps:txbx>
@@ -370,17 +390,36 @@
                                 <w:dataBinding w:prefixMappings="xmlns:ns0='http://purl.org/dc/elements/1.1/' xmlns:ns1='http://schemas.openxmlformats.org/package/2006/metadata/core-properties' " w:xpath="/ns1:coreProperties[1]/ns0:title[1]" w:storeItemID="{6C3C8BC8-F283-45AE-878A-BAB7291924A1}"/>
                                 <w:text/>
                               </w:sdtPr>
+                              <w:sdtEndPr/>
                               <w:sdtContent>
+                                <w:proofErr w:type="spellStart"/>
                                 <w:r>
                                   <w:rPr>
                                     <w:color w:val="FFFFFF" w:themeColor="background1"/>
                                     <w:sz w:val="72"/>
                                     <w:szCs w:val="72"/>
                                   </w:rPr>
-                                  <w:t>CRUD com Arquitetura MVC</w:t>
+                                  <w:t>Encriptando</w:t>
+                                </w:r>
+                                <w:proofErr w:type="spellEnd"/>
+                                <w:r>
+                                  <w:rPr>
+                                    <w:color w:val="FFFFFF" w:themeColor="background1"/>
+                                    <w:sz w:val="72"/>
+                                    <w:szCs w:val="72"/>
+                                  </w:rPr>
+                                  <w:t xml:space="preserve"> campo de senha</w:t>
                                 </w:r>
                               </w:sdtContent>
                             </w:sdt>
+                            <w:r>
+                              <w:rPr>
+                                <w:color w:val="FFFFFF" w:themeColor="background1"/>
+                                <w:sz w:val="72"/>
+                                <w:szCs w:val="72"/>
+                              </w:rPr>
+                              <w:t>, C# e SQL Server</w:t>
+                            </w:r>
                           </w:p>
                         </w:txbxContent>
                       </v:textbox>
@@ -473,6 +512,7 @@
                                     <w:dataBinding w:prefixMappings="xmlns:ns0='http://schemas.openxmlformats.org/officeDocument/2006/extended-properties' " w:xpath="/ns0:Properties[1]/ns0:Company[1]" w:storeItemID="{6668398D-A668-4E3E-A5EB-62B293D839F1}"/>
                                     <w:text/>
                                   </w:sdtPr>
+                                  <w:sdtEndPr/>
                                   <w:sdtContent>
                                     <w:r>
                                       <w:rPr>
@@ -515,6 +555,7 @@
                                     <w:dataBinding w:prefixMappings="xmlns:ns0='http://schemas.microsoft.com/office/2006/coverPageProps' " w:xpath="/ns0:CoverPageProperties[1]/ns0:CompanyAddress[1]" w:storeItemID="{55AF091B-3C7A-41E3-B477-F2FDAA23CFDA}"/>
                                     <w:text/>
                                   </w:sdtPr>
+                                  <w:sdtEndPr/>
                                   <w:sdtContent>
                                     <w:r>
                                       <w:rPr>
@@ -719,6 +760,7 @@
                                   <w:dataBinding w:prefixMappings="xmlns:ns0='http://purl.org/dc/elements/1.1/' xmlns:ns1='http://schemas.openxmlformats.org/package/2006/metadata/core-properties' " w:xpath="/ns1:coreProperties[1]/ns0:subject[1]" w:storeItemID="{6C3C8BC8-F283-45AE-878A-BAB7291924A1}"/>
                                   <w:text/>
                                 </w:sdtPr>
+                                <w:sdtEndPr/>
                                 <w:sdtContent>
                                   <w:p>
                                     <w:pPr>
@@ -738,7 +780,7 @@
                                         <w:sz w:val="28"/>
                                         <w:szCs w:val="28"/>
                                       </w:rPr>
-                                      <w:t>quatro camadas com c# e sql server</w:t>
+                                      <w:t>Adicionando uma camada de segurança</w:t>
                                     </w:r>
                                   </w:p>
                                 </w:sdtContent>
@@ -756,6 +798,7 @@
                                   <w:dataBinding w:prefixMappings="xmlns:ns0='http://purl.org/dc/elements/1.1/' xmlns:ns1='http://schemas.openxmlformats.org/package/2006/metadata/core-properties' " w:xpath="/ns1:coreProperties[1]/ns0:creator[1]" w:storeItemID="{6C3C8BC8-F283-45AE-878A-BAB7291924A1}"/>
                                   <w:text/>
                                 </w:sdtPr>
+                                <w:sdtEndPr/>
                                 <w:sdtContent>
                                   <w:p>
                                     <w:pPr>
@@ -800,6 +843,10 @@
               </mc:Choice>
               <mc:Fallback>
                 <w:pict>
+                  <v:shapetype id="_x0000_t202" coordsize="21600,21600" o:spt="202" path="m,l,21600r21600,l21600,xe">
+                    <v:stroke joinstyle="miter"/>
+                    <v:path gradientshapeok="t" o:connecttype="rect"/>
+                  </v:shapetype>
                   <v:shape id="Caixa de Texto 162" o:spid="_x0000_s1030" type="#_x0000_t202" style="position:absolute;margin-left:0;margin-top:0;width:453pt;height:38.15pt;z-index:251663360;visibility:visible;mso-wrap-style:square;mso-width-percent:1154;mso-height-percent:0;mso-top-percent:790;mso-wrap-distance-left:9pt;mso-wrap-distance-top:0;mso-wrap-distance-right:9pt;mso-wrap-distance-bottom:0;mso-position-horizontal:center;mso-position-horizontal-relative:page;mso-position-vertical-relative:page;mso-width-percent:1154;mso-height-percent:0;mso-top-percent:790;mso-width-relative:margin;mso-height-relative:margin;v-text-anchor:top" o:gfxdata="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" filled="f" stroked="f" strokeweight=".5pt">
                     <v:textbox style="mso-fit-shape-to-text:t" inset="1in,0,86.4pt,0">
                       <w:txbxContent>
@@ -817,6 +864,7 @@
                             <w:dataBinding w:prefixMappings="xmlns:ns0='http://purl.org/dc/elements/1.1/' xmlns:ns1='http://schemas.openxmlformats.org/package/2006/metadata/core-properties' " w:xpath="/ns1:coreProperties[1]/ns0:subject[1]" w:storeItemID="{6C3C8BC8-F283-45AE-878A-BAB7291924A1}"/>
                             <w:text/>
                           </w:sdtPr>
+                          <w:sdtEndPr/>
                           <w:sdtContent>
                             <w:p>
                               <w:pPr>
@@ -836,7 +884,7 @@
                                   <w:sz w:val="28"/>
                                   <w:szCs w:val="28"/>
                                 </w:rPr>
-                                <w:t>quatro camadas com c# e sql server</w:t>
+                                <w:t>Adicionando uma camada de segurança</w:t>
                               </w:r>
                             </w:p>
                           </w:sdtContent>
@@ -854,6 +902,7 @@
                             <w:dataBinding w:prefixMappings="xmlns:ns0='http://purl.org/dc/elements/1.1/' xmlns:ns1='http://schemas.openxmlformats.org/package/2006/metadata/core-properties' " w:xpath="/ns1:coreProperties[1]/ns0:creator[1]" w:storeItemID="{6C3C8BC8-F283-45AE-878A-BAB7291924A1}"/>
                             <w:text/>
                           </w:sdtPr>
+                          <w:sdtEndPr/>
                           <w:sdtContent>
                             <w:p>
                               <w:pPr>
@@ -969,6 +1018,7 @@
                                     <w:calendar w:val="gregorian"/>
                                   </w:date>
                                 </w:sdtPr>
+                                <w:sdtEndPr/>
                                 <w:sdtContent>
                                   <w:p>
                                     <w:pPr>
@@ -1119,7 +1169,7 @@
           <w:r>
             <w:fldChar w:fldCharType="separate"/>
           </w:r>
-          <w:hyperlink w:anchor="_Toc23690878" w:history="1">
+          <w:hyperlink w:anchor="_Toc23704122" w:history="1">
             <w:r>
               <w:rPr>
                 <w:rStyle w:val="Hyperlink"/>
@@ -1146,7 +1196,7 @@
                 <w:noProof/>
                 <w:webHidden/>
               </w:rPr>
-              <w:instrText xml:space="preserve"> PAGEREF _Toc23690878 \h </w:instrText>
+              <w:instrText xml:space="preserve"> PAGEREF _Toc23704122 \h </w:instrText>
             </w:r>
             <w:r>
               <w:rPr>
@@ -1166,7 +1216,7 @@
                 <w:noProof/>
                 <w:webHidden/>
               </w:rPr>
-              <w:t>2</w:t>
+              <w:t>3</w:t>
             </w:r>
             <w:r>
               <w:rPr>
@@ -1190,7 +1240,7 @@
               <w:lang w:eastAsia="pt-BR"/>
             </w:rPr>
           </w:pPr>
-          <w:hyperlink w:anchor="_Toc23690879" w:history="1">
+          <w:hyperlink w:anchor="_Toc23704123" w:history="1">
             <w:r>
               <w:rPr>
                 <w:rStyle w:val="Hyperlink"/>
@@ -1217,7 +1267,7 @@
                 <w:noProof/>
                 <w:webHidden/>
               </w:rPr>
-              <w:instrText xml:space="preserve"> PAGEREF _Toc23690879 \h </w:instrText>
+              <w:instrText xml:space="preserve"> PAGEREF _Toc23704123 \h </w:instrText>
             </w:r>
             <w:r>
               <w:rPr>
@@ -1237,7 +1287,7 @@
                 <w:noProof/>
                 <w:webHidden/>
               </w:rPr>
-              <w:t>2</w:t>
+              <w:t>3</w:t>
             </w:r>
             <w:r>
               <w:rPr>
@@ -1261,7 +1311,7 @@
               <w:lang w:eastAsia="pt-BR"/>
             </w:rPr>
           </w:pPr>
-          <w:hyperlink w:anchor="_Toc23690880" w:history="1">
+          <w:hyperlink w:anchor="_Toc23704124" w:history="1">
             <w:r>
               <w:rPr>
                 <w:rStyle w:val="Hyperlink"/>
@@ -1288,7 +1338,7 @@
                 <w:noProof/>
                 <w:webHidden/>
               </w:rPr>
-              <w:instrText xml:space="preserve"> PAGEREF _Toc23690880 \h </w:instrText>
+              <w:instrText xml:space="preserve"> PAGEREF _Toc23704124 \h </w:instrText>
             </w:r>
             <w:r>
               <w:rPr>
@@ -1308,7 +1358,7 @@
                 <w:noProof/>
                 <w:webHidden/>
               </w:rPr>
-              <w:t>3</w:t>
+              <w:t>4</w:t>
             </w:r>
             <w:r>
               <w:rPr>
@@ -1332,7 +1382,7 @@
               <w:lang w:eastAsia="pt-BR"/>
             </w:rPr>
           </w:pPr>
-          <w:hyperlink w:anchor="_Toc23690881" w:history="1">
+          <w:hyperlink w:anchor="_Toc23704125" w:history="1">
             <w:r>
               <w:rPr>
                 <w:rStyle w:val="Hyperlink"/>
@@ -1359,7 +1409,7 @@
                 <w:noProof/>
                 <w:webHidden/>
               </w:rPr>
-              <w:instrText xml:space="preserve"> PAGEREF _Toc23690881 \h </w:instrText>
+              <w:instrText xml:space="preserve"> PAGEREF _Toc23704125 \h </w:instrText>
             </w:r>
             <w:r>
               <w:rPr>
@@ -1379,7 +1429,7 @@
                 <w:noProof/>
                 <w:webHidden/>
               </w:rPr>
-              <w:t>4</w:t>
+              <w:t>5</w:t>
             </w:r>
             <w:r>
               <w:rPr>
@@ -1403,7 +1453,7 @@
               <w:lang w:eastAsia="pt-BR"/>
             </w:rPr>
           </w:pPr>
-          <w:hyperlink w:anchor="_Toc23690882" w:history="1">
+          <w:hyperlink w:anchor="_Toc23704126" w:history="1">
             <w:r>
               <w:rPr>
                 <w:rStyle w:val="Hyperlink"/>
@@ -1430,7 +1480,7 @@
                 <w:noProof/>
                 <w:webHidden/>
               </w:rPr>
-              <w:instrText xml:space="preserve"> PAGEREF _Toc23690882 \h </w:instrText>
+              <w:instrText xml:space="preserve"> PAGEREF _Toc23704126 \h </w:instrText>
             </w:r>
             <w:r>
               <w:rPr>
@@ -1450,7 +1500,7 @@
                 <w:noProof/>
                 <w:webHidden/>
               </w:rPr>
-              <w:t>4</w:t>
+              <w:t>5</w:t>
             </w:r>
             <w:r>
               <w:rPr>
@@ -1474,7 +1524,7 @@
               <w:lang w:eastAsia="pt-BR"/>
             </w:rPr>
           </w:pPr>
-          <w:hyperlink w:anchor="_Toc23690883" w:history="1">
+          <w:hyperlink w:anchor="_Toc23704127" w:history="1">
             <w:r>
               <w:rPr>
                 <w:rStyle w:val="Hyperlink"/>
@@ -1501,7 +1551,7 @@
                 <w:noProof/>
                 <w:webHidden/>
               </w:rPr>
-              <w:instrText xml:space="preserve"> PAGEREF _Toc23690883 \h </w:instrText>
+              <w:instrText xml:space="preserve"> PAGEREF _Toc23704127 \h </w:instrText>
             </w:r>
             <w:r>
               <w:rPr>
@@ -1521,7 +1571,7 @@
                 <w:noProof/>
                 <w:webHidden/>
               </w:rPr>
-              <w:t>7</w:t>
+              <w:t>8</w:t>
             </w:r>
             <w:r>
               <w:rPr>
@@ -1545,7 +1595,7 @@
               <w:lang w:eastAsia="pt-BR"/>
             </w:rPr>
           </w:pPr>
-          <w:hyperlink w:anchor="_Toc23690884" w:history="1">
+          <w:hyperlink w:anchor="_Toc23704128" w:history="1">
             <w:r>
               <w:rPr>
                 <w:rStyle w:val="Hyperlink"/>
@@ -1572,7 +1622,7 @@
                 <w:noProof/>
                 <w:webHidden/>
               </w:rPr>
-              <w:instrText xml:space="preserve"> PAGEREF _Toc23690884 \h </w:instrText>
+              <w:instrText xml:space="preserve"> PAGEREF _Toc23704128 \h </w:instrText>
             </w:r>
             <w:r>
               <w:rPr>
@@ -1592,7 +1642,7 @@
                 <w:noProof/>
                 <w:webHidden/>
               </w:rPr>
-              <w:t>8</w:t>
+              <w:t>9</w:t>
             </w:r>
             <w:r>
               <w:rPr>
@@ -1616,7 +1666,7 @@
               <w:lang w:eastAsia="pt-BR"/>
             </w:rPr>
           </w:pPr>
-          <w:hyperlink w:anchor="_Toc23690885" w:history="1">
+          <w:hyperlink w:anchor="_Toc23704129" w:history="1">
             <w:r>
               <w:rPr>
                 <w:rStyle w:val="Hyperlink"/>
@@ -1643,7 +1693,7 @@
                 <w:noProof/>
                 <w:webHidden/>
               </w:rPr>
-              <w:instrText xml:space="preserve"> PAGEREF _Toc23690885 \h </w:instrText>
+              <w:instrText xml:space="preserve"> PAGEREF _Toc23704129 \h </w:instrText>
             </w:r>
             <w:r>
               <w:rPr>
@@ -1663,7 +1713,7 @@
                 <w:noProof/>
                 <w:webHidden/>
               </w:rPr>
-              <w:t>11</w:t>
+              <w:t>12</w:t>
             </w:r>
             <w:r>
               <w:rPr>
@@ -1687,7 +1737,7 @@
               <w:lang w:eastAsia="pt-BR"/>
             </w:rPr>
           </w:pPr>
-          <w:hyperlink w:anchor="_Toc23690886" w:history="1">
+          <w:hyperlink w:anchor="_Toc23704130" w:history="1">
             <w:r>
               <w:rPr>
                 <w:rStyle w:val="Hyperlink"/>
@@ -1714,7 +1764,7 @@
                 <w:noProof/>
                 <w:webHidden/>
               </w:rPr>
-              <w:instrText xml:space="preserve"> PAGEREF _Toc23690886 \h </w:instrText>
+              <w:instrText xml:space="preserve"> PAGEREF _Toc23704130 \h </w:instrText>
             </w:r>
             <w:r>
               <w:rPr>
@@ -1734,7 +1784,7 @@
                 <w:noProof/>
                 <w:webHidden/>
               </w:rPr>
-              <w:t>11</w:t>
+              <w:t>12</w:t>
             </w:r>
             <w:r>
               <w:rPr>
@@ -1758,7 +1808,7 @@
               <w:lang w:eastAsia="pt-BR"/>
             </w:rPr>
           </w:pPr>
-          <w:hyperlink w:anchor="_Toc23690887" w:history="1">
+          <w:hyperlink w:anchor="_Toc23704131" w:history="1">
             <w:r>
               <w:rPr>
                 <w:rStyle w:val="Hyperlink"/>
@@ -1785,7 +1835,7 @@
                 <w:noProof/>
                 <w:webHidden/>
               </w:rPr>
-              <w:instrText xml:space="preserve"> PAGEREF _Toc23690887 \h </w:instrText>
+              <w:instrText xml:space="preserve"> PAGEREF _Toc23704131 \h </w:instrText>
             </w:r>
             <w:r>
               <w:rPr>
@@ -1805,7 +1855,7 @@
                 <w:noProof/>
                 <w:webHidden/>
               </w:rPr>
-              <w:t>12</w:t>
+              <w:t>13</w:t>
             </w:r>
             <w:r>
               <w:rPr>
@@ -1829,7 +1879,7 @@
               <w:lang w:eastAsia="pt-BR"/>
             </w:rPr>
           </w:pPr>
-          <w:hyperlink w:anchor="_Toc23690888" w:history="1">
+          <w:hyperlink w:anchor="_Toc23704132" w:history="1">
             <w:r>
               <w:rPr>
                 <w:rStyle w:val="Hyperlink"/>
@@ -1856,7 +1906,7 @@
                 <w:noProof/>
                 <w:webHidden/>
               </w:rPr>
-              <w:instrText xml:space="preserve"> PAGEREF _Toc23690888 \h </w:instrText>
+              <w:instrText xml:space="preserve"> PAGEREF _Toc23704132 \h </w:instrText>
             </w:r>
             <w:r>
               <w:rPr>
@@ -1876,7 +1926,7 @@
                 <w:noProof/>
                 <w:webHidden/>
               </w:rPr>
-              <w:t>14</w:t>
+              <w:t>15</w:t>
             </w:r>
             <w:r>
               <w:rPr>
@@ -1900,7 +1950,7 @@
               <w:lang w:eastAsia="pt-BR"/>
             </w:rPr>
           </w:pPr>
-          <w:hyperlink w:anchor="_Toc23690889" w:history="1">
+          <w:hyperlink w:anchor="_Toc23704133" w:history="1">
             <w:r>
               <w:rPr>
                 <w:rStyle w:val="Hyperlink"/>
@@ -1927,7 +1977,7 @@
                 <w:noProof/>
                 <w:webHidden/>
               </w:rPr>
-              <w:instrText xml:space="preserve"> PAGEREF _Toc23690889 \h </w:instrText>
+              <w:instrText xml:space="preserve"> PAGEREF _Toc23704133 \h </w:instrText>
             </w:r>
             <w:r>
               <w:rPr>
@@ -1947,7 +1997,7 @@
                 <w:noProof/>
                 <w:webHidden/>
               </w:rPr>
-              <w:t>14</w:t>
+              <w:t>15</w:t>
             </w:r>
             <w:r>
               <w:rPr>
@@ -1971,7 +2021,7 @@
               <w:lang w:eastAsia="pt-BR"/>
             </w:rPr>
           </w:pPr>
-          <w:hyperlink w:anchor="_Toc23690890" w:history="1">
+          <w:hyperlink w:anchor="_Toc23704134" w:history="1">
             <w:r>
               <w:rPr>
                 <w:rStyle w:val="Hyperlink"/>
@@ -1998,7 +2048,7 @@
                 <w:noProof/>
                 <w:webHidden/>
               </w:rPr>
-              <w:instrText xml:space="preserve"> PAGEREF _Toc23690890 \h </w:instrText>
+              <w:instrText xml:space="preserve"> PAGEREF _Toc23704134 \h </w:instrText>
             </w:r>
             <w:r>
               <w:rPr>
@@ -2018,7 +2068,7 @@
                 <w:noProof/>
                 <w:webHidden/>
               </w:rPr>
-              <w:t>14</w:t>
+              <w:t>15</w:t>
             </w:r>
             <w:r>
               <w:rPr>
@@ -2042,7 +2092,7 @@
               <w:lang w:eastAsia="pt-BR"/>
             </w:rPr>
           </w:pPr>
-          <w:hyperlink w:anchor="_Toc23690891" w:history="1">
+          <w:hyperlink w:anchor="_Toc23704135" w:history="1">
             <w:r>
               <w:rPr>
                 <w:rStyle w:val="Hyperlink"/>
@@ -2069,7 +2119,7 @@
                 <w:noProof/>
                 <w:webHidden/>
               </w:rPr>
-              <w:instrText xml:space="preserve"> PAGEREF _Toc23690891 \h </w:instrText>
+              <w:instrText xml:space="preserve"> PAGEREF _Toc23704135 \h </w:instrText>
             </w:r>
             <w:r>
               <w:rPr>
@@ -2089,7 +2139,7 @@
                 <w:noProof/>
                 <w:webHidden/>
               </w:rPr>
-              <w:t>16</w:t>
+              <w:t>17</w:t>
             </w:r>
             <w:r>
               <w:rPr>
@@ -2113,7 +2163,7 @@
               <w:lang w:eastAsia="pt-BR"/>
             </w:rPr>
           </w:pPr>
-          <w:hyperlink w:anchor="_Toc23690892" w:history="1">
+          <w:hyperlink w:anchor="_Toc23704136" w:history="1">
             <w:r>
               <w:rPr>
                 <w:rStyle w:val="Hyperlink"/>
@@ -2140,7 +2190,7 @@
                 <w:noProof/>
                 <w:webHidden/>
               </w:rPr>
-              <w:instrText xml:space="preserve"> PAGEREF _Toc23690892 \h </w:instrText>
+              <w:instrText xml:space="preserve"> PAGEREF _Toc23704136 \h </w:instrText>
             </w:r>
             <w:r>
               <w:rPr>
@@ -2160,7 +2210,7 @@
                 <w:noProof/>
                 <w:webHidden/>
               </w:rPr>
-              <w:t>19</w:t>
+              <w:t>20</w:t>
             </w:r>
             <w:r>
               <w:rPr>
@@ -2184,7 +2234,7 @@
               <w:lang w:eastAsia="pt-BR"/>
             </w:rPr>
           </w:pPr>
-          <w:hyperlink w:anchor="_Toc23690893" w:history="1">
+          <w:hyperlink w:anchor="_Toc23704137" w:history="1">
             <w:r>
               <w:rPr>
                 <w:rStyle w:val="Hyperlink"/>
@@ -2211,7 +2261,7 @@
                 <w:noProof/>
                 <w:webHidden/>
               </w:rPr>
-              <w:instrText xml:space="preserve"> PAGEREF _Toc23690893 \h </w:instrText>
+              <w:instrText xml:space="preserve"> PAGEREF _Toc23704137 \h </w:instrText>
             </w:r>
             <w:r>
               <w:rPr>
@@ -2231,7 +2281,7 @@
                 <w:noProof/>
                 <w:webHidden/>
               </w:rPr>
-              <w:t>19</w:t>
+              <w:t>20</w:t>
             </w:r>
             <w:r>
               <w:rPr>
@@ -2255,7 +2305,7 @@
               <w:lang w:eastAsia="pt-BR"/>
             </w:rPr>
           </w:pPr>
-          <w:hyperlink w:anchor="_Toc23690894" w:history="1">
+          <w:hyperlink w:anchor="_Toc23704138" w:history="1">
             <w:r>
               <w:rPr>
                 <w:rStyle w:val="Hyperlink"/>
@@ -2282,7 +2332,7 @@
                 <w:noProof/>
                 <w:webHidden/>
               </w:rPr>
-              <w:instrText xml:space="preserve"> PAGEREF _Toc23690894 \h </w:instrText>
+              <w:instrText xml:space="preserve"> PAGEREF _Toc23704138 \h </w:instrText>
             </w:r>
             <w:r>
               <w:rPr>
@@ -2302,7 +2352,7 @@
                 <w:noProof/>
                 <w:webHidden/>
               </w:rPr>
-              <w:t>20</w:t>
+              <w:t>21</w:t>
             </w:r>
             <w:r>
               <w:rPr>
@@ -2326,7 +2376,7 @@
               <w:lang w:eastAsia="pt-BR"/>
             </w:rPr>
           </w:pPr>
-          <w:hyperlink w:anchor="_Toc23690895" w:history="1">
+          <w:hyperlink w:anchor="_Toc23704139" w:history="1">
             <w:r>
               <w:rPr>
                 <w:rStyle w:val="Hyperlink"/>
@@ -2353,7 +2403,7 @@
                 <w:noProof/>
                 <w:webHidden/>
               </w:rPr>
-              <w:instrText xml:space="preserve"> PAGEREF _Toc23690895 \h </w:instrText>
+              <w:instrText xml:space="preserve"> PAGEREF _Toc23704139 \h </w:instrText>
             </w:r>
             <w:r>
               <w:rPr>
@@ -2373,7 +2423,7 @@
                 <w:noProof/>
                 <w:webHidden/>
               </w:rPr>
-              <w:t>21</w:t>
+              <w:t>22</w:t>
             </w:r>
             <w:r>
               <w:rPr>
@@ -2397,7 +2447,7 @@
               <w:lang w:eastAsia="pt-BR"/>
             </w:rPr>
           </w:pPr>
-          <w:hyperlink w:anchor="_Toc23690896" w:history="1">
+          <w:hyperlink w:anchor="_Toc23704140" w:history="1">
             <w:r>
               <w:rPr>
                 <w:rStyle w:val="Hyperlink"/>
@@ -2424,7 +2474,7 @@
                 <w:noProof/>
                 <w:webHidden/>
               </w:rPr>
-              <w:instrText xml:space="preserve"> PAGEREF _Toc23690896 \h </w:instrText>
+              <w:instrText xml:space="preserve"> PAGEREF _Toc23704140 \h </w:instrText>
             </w:r>
             <w:r>
               <w:rPr>
@@ -2444,7 +2494,7 @@
                 <w:noProof/>
                 <w:webHidden/>
               </w:rPr>
-              <w:t>24</w:t>
+              <w:t>25</w:t>
             </w:r>
             <w:r>
               <w:rPr>
@@ -2468,7 +2518,7 @@
               <w:lang w:eastAsia="pt-BR"/>
             </w:rPr>
           </w:pPr>
-          <w:hyperlink w:anchor="_Toc23690897" w:history="1">
+          <w:hyperlink w:anchor="_Toc23704141" w:history="1">
             <w:r>
               <w:rPr>
                 <w:rStyle w:val="Hyperlink"/>
@@ -2495,7 +2545,7 @@
                 <w:noProof/>
                 <w:webHidden/>
               </w:rPr>
-              <w:instrText xml:space="preserve"> PAGEREF _Toc23690897 \h </w:instrText>
+              <w:instrText xml:space="preserve"> PAGEREF _Toc23704141 \h </w:instrText>
             </w:r>
             <w:r>
               <w:rPr>
@@ -2515,7 +2565,7 @@
                 <w:noProof/>
                 <w:webHidden/>
               </w:rPr>
-              <w:t>25</w:t>
+              <w:t>26</w:t>
             </w:r>
             <w:r>
               <w:rPr>
@@ -2539,7 +2589,7 @@
               <w:lang w:eastAsia="pt-BR"/>
             </w:rPr>
           </w:pPr>
-          <w:hyperlink w:anchor="_Toc23690898" w:history="1">
+          <w:hyperlink w:anchor="_Toc23704142" w:history="1">
             <w:r>
               <w:rPr>
                 <w:rStyle w:val="Hyperlink"/>
@@ -2566,7 +2616,7 @@
                 <w:noProof/>
                 <w:webHidden/>
               </w:rPr>
-              <w:instrText xml:space="preserve"> PAGEREF _Toc23690898 \h </w:instrText>
+              <w:instrText xml:space="preserve"> PAGEREF _Toc23704142 \h </w:instrText>
             </w:r>
             <w:r>
               <w:rPr>
@@ -2586,7 +2636,7 @@
                 <w:noProof/>
                 <w:webHidden/>
               </w:rPr>
-              <w:t>26</w:t>
+              <w:t>27</w:t>
             </w:r>
             <w:r>
               <w:rPr>
@@ -2610,7 +2660,7 @@
               <w:lang w:eastAsia="pt-BR"/>
             </w:rPr>
           </w:pPr>
-          <w:hyperlink w:anchor="_Toc23690899" w:history="1">
+          <w:hyperlink w:anchor="_Toc23704143" w:history="1">
             <w:r>
               <w:rPr>
                 <w:rStyle w:val="Hyperlink"/>
@@ -2637,7 +2687,7 @@
                 <w:noProof/>
                 <w:webHidden/>
               </w:rPr>
-              <w:instrText xml:space="preserve"> PAGEREF _Toc23690899 \h </w:instrText>
+              <w:instrText xml:space="preserve"> PAGEREF _Toc23704143 \h </w:instrText>
             </w:r>
             <w:r>
               <w:rPr>
@@ -2657,7 +2707,7 @@
                 <w:noProof/>
                 <w:webHidden/>
               </w:rPr>
-              <w:t>27</w:t>
+              <w:t>28</w:t>
             </w:r>
             <w:r>
               <w:rPr>
@@ -2681,13 +2731,13 @@
               <w:lang w:eastAsia="pt-BR"/>
             </w:rPr>
           </w:pPr>
-          <w:hyperlink w:anchor="_Toc23690900" w:history="1">
+          <w:hyperlink w:anchor="_Toc23704144" w:history="1">
             <w:r>
               <w:rPr>
                 <w:rStyle w:val="Hyperlink"/>
                 <w:noProof/>
               </w:rPr>
-              <w:t>Github</w:t>
+              <w:t>Botão de Cadastrar</w:t>
             </w:r>
             <w:r>
               <w:rPr>
@@ -2708,7 +2758,7 @@
                 <w:noProof/>
                 <w:webHidden/>
               </w:rPr>
-              <w:instrText xml:space="preserve"> PAGEREF _Toc23690900 \h </w:instrText>
+              <w:instrText xml:space="preserve"> PAGEREF _Toc23704144 \h </w:instrText>
             </w:r>
             <w:r>
               <w:rPr>
@@ -2728,7 +2778,78 @@
                 <w:noProof/>
                 <w:webHidden/>
               </w:rPr>
-              <w:t>29</w:t>
+              <w:t>30</w:t>
+            </w:r>
+            <w:r>
+              <w:rPr>
+                <w:noProof/>
+                <w:webHidden/>
+              </w:rPr>
+              <w:fldChar w:fldCharType="end"/>
+            </w:r>
+          </w:hyperlink>
+        </w:p>
+        <w:p>
+          <w:pPr>
+            <w:pStyle w:val="Sumrio2"/>
+            <w:tabs>
+              <w:tab w:val="right" w:leader="dot" w:pos="8494"/>
+            </w:tabs>
+            <w:rPr>
+              <w:rFonts w:asciiTheme="minorHAnsi" w:eastAsiaTheme="minorEastAsia" w:hAnsiTheme="minorHAnsi"/>
+              <w:noProof/>
+              <w:sz w:val="22"/>
+              <w:lang w:eastAsia="pt-BR"/>
+            </w:rPr>
+          </w:pPr>
+          <w:hyperlink w:anchor="_Toc23704145" w:history="1">
+            <w:r>
+              <w:rPr>
+                <w:rStyle w:val="Hyperlink"/>
+                <w:noProof/>
+              </w:rPr>
+              <w:t>Verificando dados no Banco</w:t>
+            </w:r>
+            <w:r>
+              <w:rPr>
+                <w:noProof/>
+                <w:webHidden/>
+              </w:rPr>
+              <w:tab/>
+            </w:r>
+            <w:r>
+              <w:rPr>
+                <w:noProof/>
+                <w:webHidden/>
+              </w:rPr>
+              <w:fldChar w:fldCharType="begin"/>
+            </w:r>
+            <w:r>
+              <w:rPr>
+                <w:noProof/>
+                <w:webHidden/>
+              </w:rPr>
+              <w:instrText xml:space="preserve"> PAGEREF _Toc23704145 \h </w:instrText>
+            </w:r>
+            <w:r>
+              <w:rPr>
+                <w:noProof/>
+                <w:webHidden/>
+              </w:rPr>
+            </w:r>
+            <w:r>
+              <w:rPr>
+                <w:noProof/>
+                <w:webHidden/>
+              </w:rPr>
+              <w:fldChar w:fldCharType="separate"/>
+            </w:r>
+            <w:r>
+              <w:rPr>
+                <w:noProof/>
+                <w:webHidden/>
+              </w:rPr>
+              <w:t>34</w:t>
             </w:r>
             <w:r>
               <w:rPr>
@@ -2752,12 +2873,225 @@
               <w:lang w:eastAsia="pt-BR"/>
             </w:rPr>
           </w:pPr>
-          <w:hyperlink w:anchor="_Toc23690901" w:history="1">
+          <w:hyperlink w:anchor="_Toc23704146" w:history="1">
             <w:r>
               <w:rPr>
                 <w:rStyle w:val="Hyperlink"/>
                 <w:noProof/>
               </w:rPr>
+              <w:t>Encriptando o campo da Senha</w:t>
+            </w:r>
+            <w:r>
+              <w:rPr>
+                <w:noProof/>
+                <w:webHidden/>
+              </w:rPr>
+              <w:tab/>
+            </w:r>
+            <w:r>
+              <w:rPr>
+                <w:noProof/>
+                <w:webHidden/>
+              </w:rPr>
+              <w:fldChar w:fldCharType="begin"/>
+            </w:r>
+            <w:r>
+              <w:rPr>
+                <w:noProof/>
+                <w:webHidden/>
+              </w:rPr>
+              <w:instrText xml:space="preserve"> PAGEREF _Toc23704146 \h </w:instrText>
+            </w:r>
+            <w:r>
+              <w:rPr>
+                <w:noProof/>
+                <w:webHidden/>
+              </w:rPr>
+            </w:r>
+            <w:r>
+              <w:rPr>
+                <w:noProof/>
+                <w:webHidden/>
+              </w:rPr>
+              <w:fldChar w:fldCharType="separate"/>
+            </w:r>
+            <w:r>
+              <w:rPr>
+                <w:noProof/>
+                <w:webHidden/>
+              </w:rPr>
+              <w:t>35</w:t>
+            </w:r>
+            <w:r>
+              <w:rPr>
+                <w:noProof/>
+                <w:webHidden/>
+              </w:rPr>
+              <w:fldChar w:fldCharType="end"/>
+            </w:r>
+          </w:hyperlink>
+        </w:p>
+        <w:p>
+          <w:pPr>
+            <w:pStyle w:val="Sumrio1"/>
+            <w:tabs>
+              <w:tab w:val="right" w:leader="dot" w:pos="8494"/>
+            </w:tabs>
+            <w:rPr>
+              <w:rFonts w:asciiTheme="minorHAnsi" w:eastAsiaTheme="minorEastAsia" w:hAnsiTheme="minorHAnsi"/>
+              <w:noProof/>
+              <w:sz w:val="22"/>
+              <w:lang w:eastAsia="pt-BR"/>
+            </w:rPr>
+          </w:pPr>
+          <w:hyperlink w:anchor="_Toc23704147" w:history="1">
+            <w:r>
+              <w:rPr>
+                <w:rStyle w:val="Hyperlink"/>
+                <w:noProof/>
+              </w:rPr>
+              <w:t>Testando</w:t>
+            </w:r>
+            <w:r>
+              <w:rPr>
+                <w:noProof/>
+                <w:webHidden/>
+              </w:rPr>
+              <w:tab/>
+            </w:r>
+            <w:r>
+              <w:rPr>
+                <w:noProof/>
+                <w:webHidden/>
+              </w:rPr>
+              <w:fldChar w:fldCharType="begin"/>
+            </w:r>
+            <w:r>
+              <w:rPr>
+                <w:noProof/>
+                <w:webHidden/>
+              </w:rPr>
+              <w:instrText xml:space="preserve"> PAGEREF _Toc23704147 \h </w:instrText>
+            </w:r>
+            <w:r>
+              <w:rPr>
+                <w:noProof/>
+                <w:webHidden/>
+              </w:rPr>
+            </w:r>
+            <w:r>
+              <w:rPr>
+                <w:noProof/>
+                <w:webHidden/>
+              </w:rPr>
+              <w:fldChar w:fldCharType="separate"/>
+            </w:r>
+            <w:r>
+              <w:rPr>
+                <w:noProof/>
+                <w:webHidden/>
+              </w:rPr>
+              <w:t>41</w:t>
+            </w:r>
+            <w:r>
+              <w:rPr>
+                <w:noProof/>
+                <w:webHidden/>
+              </w:rPr>
+              <w:fldChar w:fldCharType="end"/>
+            </w:r>
+          </w:hyperlink>
+        </w:p>
+        <w:p>
+          <w:pPr>
+            <w:pStyle w:val="Sumrio1"/>
+            <w:tabs>
+              <w:tab w:val="right" w:leader="dot" w:pos="8494"/>
+            </w:tabs>
+            <w:rPr>
+              <w:rFonts w:asciiTheme="minorHAnsi" w:eastAsiaTheme="minorEastAsia" w:hAnsiTheme="minorHAnsi"/>
+              <w:noProof/>
+              <w:sz w:val="22"/>
+              <w:lang w:eastAsia="pt-BR"/>
+            </w:rPr>
+          </w:pPr>
+          <w:hyperlink w:anchor="_Toc23704148" w:history="1">
+            <w:r>
+              <w:rPr>
+                <w:rStyle w:val="Hyperlink"/>
+                <w:noProof/>
+              </w:rPr>
+              <w:t>Github</w:t>
+            </w:r>
+            <w:r>
+              <w:rPr>
+                <w:noProof/>
+                <w:webHidden/>
+              </w:rPr>
+              <w:tab/>
+            </w:r>
+            <w:r>
+              <w:rPr>
+                <w:noProof/>
+                <w:webHidden/>
+              </w:rPr>
+              <w:fldChar w:fldCharType="begin"/>
+            </w:r>
+            <w:r>
+              <w:rPr>
+                <w:noProof/>
+                <w:webHidden/>
+              </w:rPr>
+              <w:instrText xml:space="preserve"> PAGEREF _Toc23704148 \h </w:instrText>
+            </w:r>
+            <w:r>
+              <w:rPr>
+                <w:noProof/>
+                <w:webHidden/>
+              </w:rPr>
+            </w:r>
+            <w:r>
+              <w:rPr>
+                <w:noProof/>
+                <w:webHidden/>
+              </w:rPr>
+              <w:fldChar w:fldCharType="separate"/>
+            </w:r>
+            <w:r>
+              <w:rPr>
+                <w:noProof/>
+                <w:webHidden/>
+              </w:rPr>
+              <w:t>42</w:t>
+            </w:r>
+            <w:r>
+              <w:rPr>
+                <w:noProof/>
+                <w:webHidden/>
+              </w:rPr>
+              <w:fldChar w:fldCharType="end"/>
+            </w:r>
+          </w:hyperlink>
+        </w:p>
+        <w:p>
+          <w:pPr>
+            <w:pStyle w:val="Sumrio1"/>
+            <w:tabs>
+              <w:tab w:val="right" w:leader="dot" w:pos="8494"/>
+            </w:tabs>
+            <w:rPr>
+              <w:rFonts w:asciiTheme="minorHAnsi" w:eastAsiaTheme="minorEastAsia" w:hAnsiTheme="minorHAnsi"/>
+              <w:noProof/>
+              <w:sz w:val="22"/>
+              <w:lang w:eastAsia="pt-BR"/>
+            </w:rPr>
+          </w:pPr>
+          <w:hyperlink w:anchor="_Toc23704149" w:history="1">
+            <w:r>
+              <w:rPr>
+                <w:rStyle w:val="Hyperlink"/>
+                <w:noProof/>
+              </w:rPr>
               <w:t>Conclusão</w:t>
             </w:r>
             <w:r>
@@ -2779,7 +3113,7 @@
                 <w:noProof/>
                 <w:webHidden/>
               </w:rPr>
-              <w:instrText xml:space="preserve"> PAGEREF _Toc23690901 \h </w:instrText>
+              <w:instrText xml:space="preserve"> PAGEREF _Toc23704149 \h </w:instrText>
             </w:r>
             <w:r>
               <w:rPr>
@@ -2799,7 +3133,7 @@
                 <w:noProof/>
                 <w:webHidden/>
               </w:rPr>
-              <w:t>30</w:t>
+              <w:t>42</w:t>
             </w:r>
             <w:r>
               <w:rPr>
@@ -2839,7 +3173,7 @@
       <w:pPr>
         <w:pStyle w:val="Ttulo1"/>
       </w:pPr>
-      <w:bookmarkStart w:id="0" w:name="_Toc23690878"/>
+      <w:bookmarkStart w:id="0" w:name="_Toc23704122"/>
       <w:r>
         <w:lastRenderedPageBreak/>
         <w:t>Introdução</w:t>
@@ -2863,7 +3197,7 @@
       <w:pPr>
         <w:pStyle w:val="Ttulo1"/>
       </w:pPr>
-      <w:bookmarkStart w:id="1" w:name="_Toc23690879"/>
+      <w:bookmarkStart w:id="1" w:name="_Toc23704123"/>
       <w:r>
         <w:t>Criando o Banco de Dados</w:t>
       </w:r>
@@ -3165,7 +3499,7 @@
       <w:pPr>
         <w:pStyle w:val="Ttulo1"/>
       </w:pPr>
-      <w:bookmarkStart w:id="2" w:name="_Toc23690880"/>
+      <w:bookmarkStart w:id="2" w:name="_Toc23704124"/>
       <w:r>
         <w:t>Criando o Projeto</w:t>
       </w:r>
@@ -3350,7 +3684,7 @@
       <w:pPr>
         <w:pStyle w:val="Ttulo1"/>
       </w:pPr>
-      <w:bookmarkStart w:id="3" w:name="_Toc23690881"/>
+      <w:bookmarkStart w:id="3" w:name="_Toc23704125"/>
       <w:r>
         <w:t>Preparando o</w:t>
       </w:r>
@@ -3382,7 +3716,7 @@
       <w:pPr>
         <w:pStyle w:val="Ttulo1"/>
       </w:pPr>
-      <w:bookmarkStart w:id="4" w:name="_Toc23690882"/>
+      <w:bookmarkStart w:id="4" w:name="_Toc23704126"/>
       <w:r>
         <w:t xml:space="preserve">Formulário </w:t>
       </w:r>
@@ -4011,7 +4345,7 @@
       <w:pPr>
         <w:pStyle w:val="Ttulo1"/>
       </w:pPr>
-      <w:bookmarkStart w:id="5" w:name="_Toc23690883"/>
+      <w:bookmarkStart w:id="5" w:name="_Toc23704127"/>
       <w:proofErr w:type="gramStart"/>
       <w:r>
         <w:lastRenderedPageBreak/>
@@ -4353,7 +4687,7 @@
       <w:pPr>
         <w:pStyle w:val="Ttulo1"/>
       </w:pPr>
-      <w:bookmarkStart w:id="6" w:name="_Toc23690884"/>
+      <w:bookmarkStart w:id="6" w:name="_Toc23704128"/>
       <w:r>
         <w:t>Conectando o Visual Studio com o SQL Server</w:t>
       </w:r>
@@ -4639,7 +4973,7 @@
       <w:pPr>
         <w:pStyle w:val="Ttulo1"/>
       </w:pPr>
-      <w:bookmarkStart w:id="7" w:name="_Toc23690885"/>
+      <w:bookmarkStart w:id="7" w:name="_Toc23704129"/>
       <w:r>
         <w:lastRenderedPageBreak/>
         <w:t>Criando classe</w:t>
@@ -4664,7 +4998,7 @@
       <w:pPr>
         <w:pStyle w:val="Ttulo1"/>
       </w:pPr>
-      <w:bookmarkStart w:id="8" w:name="_Toc23690886"/>
+      <w:bookmarkStart w:id="8" w:name="_Toc23704130"/>
       <w:r>
         <w:t xml:space="preserve">Classe </w:t>
       </w:r>
@@ -4906,7 +5240,7 @@
       <w:pPr>
         <w:pStyle w:val="Ttulo1"/>
       </w:pPr>
-      <w:bookmarkStart w:id="9" w:name="_Toc23690887"/>
+      <w:bookmarkStart w:id="9" w:name="_Toc23704131"/>
       <w:proofErr w:type="gramStart"/>
       <w:r>
         <w:t>Classe Cadastrar</w:t>
@@ -5131,7 +5465,7 @@
       <w:pPr>
         <w:pStyle w:val="Ttulo1"/>
       </w:pPr>
-      <w:bookmarkStart w:id="10" w:name="_Toc23690888"/>
+      <w:bookmarkStart w:id="10" w:name="_Toc23704132"/>
       <w:r>
         <w:t>Codificando as Classes</w:t>
       </w:r>
@@ -5151,7 +5485,7 @@
       <w:pPr>
         <w:pStyle w:val="Ttulo2"/>
       </w:pPr>
-      <w:bookmarkStart w:id="11" w:name="_Toc23690889"/>
+      <w:bookmarkStart w:id="11" w:name="_Toc23704133"/>
       <w:r>
         <w:t xml:space="preserve">Classe </w:t>
       </w:r>
@@ -5246,7 +5580,7 @@
       <w:pPr>
         <w:pStyle w:val="Ttulo2"/>
       </w:pPr>
-      <w:bookmarkStart w:id="12" w:name="_Toc23690890"/>
+      <w:bookmarkStart w:id="12" w:name="_Toc23704134"/>
       <w:proofErr w:type="spellStart"/>
       <w:r>
         <w:t>SqlConnection</w:t>
@@ -5482,7 +5816,7 @@
       <w:pPr>
         <w:pStyle w:val="Ttulo2"/>
       </w:pPr>
-      <w:bookmarkStart w:id="13" w:name="_Toc23690891"/>
+      <w:bookmarkStart w:id="13" w:name="_Toc23704135"/>
       <w:r>
         <w:t>Construtor</w:t>
       </w:r>
@@ -5985,7 +6319,7 @@
       <w:pPr>
         <w:pStyle w:val="Ttulo2"/>
       </w:pPr>
-      <w:bookmarkStart w:id="14" w:name="_Toc23690892"/>
+      <w:bookmarkStart w:id="14" w:name="_Toc23704136"/>
       <w:proofErr w:type="gramStart"/>
       <w:r>
         <w:t>Método Conectar</w:t>
@@ -6150,7 +6484,7 @@
       <w:pPr>
         <w:pStyle w:val="Ttulo2"/>
       </w:pPr>
-      <w:bookmarkStart w:id="15" w:name="_Toc23690893"/>
+      <w:bookmarkStart w:id="15" w:name="_Toc23704137"/>
       <w:proofErr w:type="gramStart"/>
       <w:r>
         <w:t>Método Desconectar</w:t>
@@ -6309,7 +6643,7 @@
       <w:pPr>
         <w:pStyle w:val="Ttulo2"/>
       </w:pPr>
-      <w:bookmarkStart w:id="16" w:name="_Toc23690894"/>
+      <w:bookmarkStart w:id="16" w:name="_Toc23704138"/>
       <w:proofErr w:type="gramStart"/>
       <w:r>
         <w:t>Classe Cadastrar</w:t>
@@ -6399,7 +6733,7 @@
       <w:pPr>
         <w:pStyle w:val="Ttulo2"/>
       </w:pPr>
-      <w:bookmarkStart w:id="17" w:name="_Toc23690895"/>
+      <w:bookmarkStart w:id="17" w:name="_Toc23704139"/>
       <w:proofErr w:type="spellStart"/>
       <w:r>
         <w:lastRenderedPageBreak/>
@@ -7171,7 +7505,7 @@
       <w:pPr>
         <w:pStyle w:val="Ttulo2"/>
       </w:pPr>
-      <w:bookmarkStart w:id="18" w:name="_Toc23690896"/>
+      <w:bookmarkStart w:id="18" w:name="_Toc23704140"/>
       <w:r>
         <w:t>Criando Parâmetros</w:t>
       </w:r>
@@ -7247,7 +7581,7 @@
       <w:pPr>
         <w:pStyle w:val="Ttulo2"/>
       </w:pPr>
-      <w:bookmarkStart w:id="19" w:name="_Toc23690897"/>
+      <w:bookmarkStart w:id="19" w:name="_Toc23704141"/>
       <w:r>
         <w:t>Chamando a conexão</w:t>
       </w:r>
@@ -7413,7 +7747,7 @@
       <w:pPr>
         <w:pStyle w:val="Ttulo2"/>
       </w:pPr>
-      <w:bookmarkStart w:id="20" w:name="_Toc23690898"/>
+      <w:bookmarkStart w:id="20" w:name="_Toc23704142"/>
       <w:proofErr w:type="spellStart"/>
       <w:r>
         <w:t>ExecuteNonQuery</w:t>
@@ -7730,7 +8064,7 @@
       <w:pPr>
         <w:pStyle w:val="Ttulo1"/>
       </w:pPr>
-      <w:bookmarkStart w:id="21" w:name="_Toc23690899"/>
+      <w:bookmarkStart w:id="21" w:name="_Toc23704143"/>
       <w:r>
         <w:t>Configurando o botão Salvar</w:t>
       </w:r>
@@ -7953,9 +8287,11 @@
       <w:pPr>
         <w:pStyle w:val="Ttulo1"/>
       </w:pPr>
+      <w:bookmarkStart w:id="22" w:name="_Toc23704144"/>
       <w:r>
         <w:t>Botão de Cadastrar</w:t>
       </w:r>
+      <w:bookmarkEnd w:id="22"/>
     </w:p>
     <w:p>
       <w:r>
@@ -8466,9 +8802,11 @@
       <w:pPr>
         <w:pStyle w:val="Ttulo2"/>
       </w:pPr>
+      <w:bookmarkStart w:id="23" w:name="_Toc23704145"/>
       <w:r>
         <w:t>Verificando dados no Banco</w:t>
       </w:r>
+      <w:bookmarkEnd w:id="23"/>
     </w:p>
     <w:p>
       <w:r>
@@ -8563,6 +8901,7 @@
       <w:pPr>
         <w:pStyle w:val="Ttulo1"/>
       </w:pPr>
+      <w:bookmarkStart w:id="24" w:name="_Toc23704146"/>
       <w:proofErr w:type="spellStart"/>
       <w:r>
         <w:lastRenderedPageBreak/>
@@ -8572,6 +8911,7 @@
       <w:r>
         <w:t xml:space="preserve"> o campo da Senha</w:t>
       </w:r>
+      <w:bookmarkEnd w:id="24"/>
     </w:p>
     <w:p>
       <w:r>
@@ -9428,9 +9768,14 @@
       <w:proofErr w:type="gramEnd"/>
     </w:p>
     <w:p>
+      <w:pPr>
+        <w:pStyle w:val="Ttulo1"/>
+      </w:pPr>
+      <w:bookmarkStart w:id="25" w:name="_Toc23704147"/>
       <w:r>
         <w:t>Testando</w:t>
       </w:r>
+      <w:bookmarkEnd w:id="25"/>
     </w:p>
     <w:p>
       <w:r>
@@ -9493,8 +9838,6 @@
       <w:r>
         <w:t xml:space="preserve"> </w:t>
       </w:r>
-      <w:bookmarkStart w:id="22" w:name="_GoBack"/>
-      <w:bookmarkEnd w:id="22"/>
     </w:p>
     <w:p/>
     <w:p/>
@@ -9506,13 +9849,18 @@
       <w:pPr>
         <w:pStyle w:val="Ttulo1"/>
       </w:pPr>
-      <w:bookmarkStart w:id="23" w:name="_Toc23690900"/>
+      <w:bookmarkStart w:id="26" w:name="_Toc23704148"/>
       <w:proofErr w:type="spellStart"/>
       <w:r>
         <w:lastRenderedPageBreak/>
-        <w:t>Github</w:t>
-      </w:r>
-      <w:bookmarkEnd w:id="23"/>
+        <w:t>G</w:t>
+      </w:r>
+      <w:bookmarkStart w:id="27" w:name="_GoBack"/>
+      <w:bookmarkEnd w:id="27"/>
+      <w:r>
+        <w:t>ithub</w:t>
+      </w:r>
+      <w:bookmarkEnd w:id="26"/>
       <w:proofErr w:type="spellEnd"/>
     </w:p>
     <w:p>
@@ -9524,25 +9872,25 @@
       <w:pPr>
         <w:pStyle w:val="Ttulo1"/>
       </w:pPr>
-      <w:bookmarkStart w:id="24" w:name="_Toc21338786"/>
-      <w:bookmarkStart w:id="25" w:name="_Toc23690901"/>
+      <w:bookmarkStart w:id="28" w:name="_Toc21338786"/>
+      <w:bookmarkStart w:id="29" w:name="_Toc23704149"/>
       <w:r>
         <w:t>Conclusão</w:t>
       </w:r>
-      <w:bookmarkEnd w:id="24"/>
-      <w:bookmarkEnd w:id="25"/>
-    </w:p>
-    <w:p>
-      <w:r>
-        <w:t xml:space="preserve">Uma estruturação em quatro camadas pode ser um tanto </w:t>
-      </w:r>
-      <w:proofErr w:type="gramStart"/>
-      <w:r>
-        <w:t>complexo</w:t>
-      </w:r>
-      <w:proofErr w:type="gramEnd"/>
-      <w:r>
-        <w:t xml:space="preserve"> no início, porém possibilita um grande reaproveitamento em trabalhos que possuem funções semelhantes. </w:t>
+      <w:bookmarkEnd w:id="28"/>
+      <w:bookmarkEnd w:id="29"/>
+    </w:p>
+    <w:p>
+      <w:r>
+        <w:t xml:space="preserve">O </w:t>
+      </w:r>
+      <w:proofErr w:type="spellStart"/>
+      <w:r>
+        <w:t>hash</w:t>
+      </w:r>
+      <w:proofErr w:type="spellEnd"/>
+      <w:r>
+        <w:t xml:space="preserve"> SHA1 é um método simples de se implantar. Existem outros mais seguros, porém antes uma camada de segurança do que nenhuma.</w:t>
       </w:r>
     </w:p>
     <w:p>
@@ -9716,9 +10064,19 @@
       </w:r>
     </w:p>
     <w:p>
-      <w:r>
-        <w:t>Hugo Vasconcelos</w:t>
-      </w:r>
+      <w:proofErr w:type="spellStart"/>
+      <w:r>
+        <w:t>Damien</w:t>
+      </w:r>
+      <w:proofErr w:type="spellEnd"/>
+      <w:r>
+        <w:t xml:space="preserve"> </w:t>
+      </w:r>
+      <w:proofErr w:type="spellStart"/>
+      <w:r>
+        <w:t>Kettle</w:t>
+      </w:r>
+      <w:proofErr w:type="spellEnd"/>
       <w:r>
         <w:t>.</w:t>
       </w:r>
@@ -9726,20 +10084,56 @@
         <w:rPr>
           <w:b/>
         </w:rPr>
-        <w:t xml:space="preserve"> Programando em MVC com C#</w:t>
-      </w:r>
+        <w:t xml:space="preserve"> </w:t>
+      </w:r>
+      <w:proofErr w:type="spellStart"/>
       <w:r>
         <w:rPr>
           <w:b/>
         </w:rPr>
-        <w:t>.</w:t>
-      </w:r>
-      <w:r>
+        <w:t>Encypt</w:t>
+      </w:r>
+      <w:proofErr w:type="spellEnd"/>
+      <w:r>
+        <w:rPr>
+          <w:b/>
+        </w:rPr>
+        <w:t xml:space="preserve"> a </w:t>
+      </w:r>
+      <w:proofErr w:type="spellStart"/>
+      <w:r>
+        <w:rPr>
+          <w:b/>
+        </w:rPr>
+        <w:t>Login</w:t>
+      </w:r>
+      <w:proofErr w:type="spellEnd"/>
+      <w:r>
+        <w:rPr>
+          <w:b/>
+        </w:rPr>
         <w:t xml:space="preserve"> </w:t>
       </w:r>
       <w:proofErr w:type="spellStart"/>
       <w:r>
-        <w:t>Udemy</w:t>
+        <w:rPr>
+          <w:b/>
+        </w:rPr>
+        <w:t>Form</w:t>
+      </w:r>
+      <w:proofErr w:type="spellEnd"/>
+      <w:r>
+        <w:rPr>
+          <w:b/>
+        </w:rPr>
+        <w:t xml:space="preserve"> C#.</w:t>
+      </w:r>
+      <w:r>
+        <w:t xml:space="preserve"> </w:t>
+      </w:r>
+      <w:proofErr w:type="spellStart"/>
+      <w:r>
+        <w:t>Youtube</w:t>
       </w:r>
       <w:proofErr w:type="spellEnd"/>
       <w:r>
@@ -9757,19 +10151,25 @@
         <w:t>&lt;</w:t>
       </w:r>
       <w:r>
-        <w:t xml:space="preserve"> https://www.udemy.com/course/programando-em-mvc-com-c-4-camadas/</w:t>
+        <w:t>https://www.youtube.com/watch?v=506qCoewZH8</w:t>
       </w:r>
       <w:r>
         <w:t xml:space="preserve">&gt;. Acesso em: </w:t>
       </w:r>
       <w:r>
-        <w:t>10 de</w:t>
+        <w:t>03</w:t>
+      </w:r>
+      <w:r>
+        <w:t xml:space="preserve"> de</w:t>
       </w:r>
       <w:r>
         <w:t xml:space="preserve"> </w:t>
       </w:r>
       <w:r>
-        <w:t>setembro de 2019</w:t>
+        <w:t>outubro</w:t>
+      </w:r>
+      <w:r>
+        <w:t xml:space="preserve"> de 2019</w:t>
       </w:r>
       <w:r>
         <w:t>.</w:t>
@@ -9863,6 +10263,7 @@
         <w:docPartUnique/>
       </w:docPartObj>
     </w:sdtPr>
+    <w:sdtEndPr/>
     <w:sdtContent>
       <w:p>
         <w:pPr>
@@ -9882,7 +10283,7 @@
           <w:rPr>
             <w:noProof/>
           </w:rPr>
-          <w:t>39</w:t>
+          <w:t>43</w:t>
         </w:r>
         <w:r>
           <w:fldChar w:fldCharType="end"/>
@@ -11193,7 +11594,7 @@
 </file>
 
 <file path=customXml/itemProps2.xml><?xml version="1.0" encoding="utf-8"?>
-<ds:datastoreItem xmlns:ds="http://schemas.openxmlformats.org/officeDocument/2006/customXml" ds:itemID="{18F74F77-9127-4235-8BCC-9B5F94072347}">
+<ds:datastoreItem xmlns:ds="http://schemas.openxmlformats.org/officeDocument/2006/customXml" ds:itemID="{C65CF8F6-2849-4EDF-A9C5-45F24BD9D34C}">
   <ds:schemaRefs>
     <ds:schemaRef ds:uri="http://schemas.openxmlformats.org/officeDocument/2006/bibliography"/>
   </ds:schemaRefs>

</xml_diff>